<commit_message>
Commit before A1 is due.. wooh
</commit_message>
<xml_diff>
--- a/Assignment 1/A1 Task 2 Prompt.docx
+++ b/Assignment 1/A1 Task 2 Prompt.docx
@@ -15,11 +15,11 @@
     </w:p>
     <w:p>
       <w:r>
-        <w:t xml:space="preserve">TABLE </w:t>
+        <w:t xml:space="preserve">CREATE TABLE </w:t>
       </w:r>
       <w:proofErr w:type="spellStart"/>
       <w:r>
-        <w:t>voterRegistry</w:t>
+        <w:t>TESTvoterRegistry</w:t>
       </w:r>
       <w:proofErr w:type="spellEnd"/>
       <w:r>
@@ -28,7 +28,15 @@
     </w:p>
     <w:p>
       <w:r>
-        <w:t>    title VARCHAR,</w:t>
+        <w:t xml:space="preserve">    title </w:t>
+      </w:r>
+      <w:proofErr w:type="gramStart"/>
+      <w:r>
+        <w:t>VARCHAR(</w:t>
+      </w:r>
+      <w:proofErr w:type="gramEnd"/>
+      <w:r>
+        <w:t>5),</w:t>
       </w:r>
     </w:p>
     <w:p>
@@ -41,7 +49,7 @@
       </w:r>
       <w:proofErr w:type="spellEnd"/>
       <w:r>
-        <w:t xml:space="preserve"> INTEGER PRIMARY KEY,</w:t>
+        <w:t xml:space="preserve"> INTEGER,</w:t>
       </w:r>
     </w:p>
     <w:p>
@@ -389,7 +397,7 @@
       </w:r>
       <w:proofErr w:type="gramEnd"/>
       <w:r>
-        <w:t>40),</w:t>
+        <w:t>70),</w:t>
       </w:r>
     </w:p>
     <w:p>
@@ -410,7 +418,20 @@
       </w:r>
       <w:proofErr w:type="gramEnd"/>
       <w:r>
-        <w:t>50) PRIMARY KEY,</w:t>
+        <w:t>50),</w:t>
+      </w:r>
+    </w:p>
+    <w:p>
+      <w:r>
+        <w:t>    PRIMARY KEY (</w:t>
+      </w:r>
+      <w:proofErr w:type="spellStart"/>
+      <w:r>
+        <w:t>voterID</w:t>
+      </w:r>
+      <w:proofErr w:type="spellEnd"/>
+      <w:r>
+        <w:t>)</w:t>
       </w:r>
     </w:p>
     <w:p>
@@ -418,6 +439,8 @@
         <w:t>);</w:t>
       </w:r>
     </w:p>
+    <w:p/>
+    <w:p/>
     <w:p>
       <w:r>
         <w:t>I want you to follow and do the following:</w:t>
@@ -450,6 +473,7 @@
         </w:numPr>
       </w:pPr>
       <w:r>
+        <w:lastRenderedPageBreak/>
         <w:t xml:space="preserve">Find </w:t>
       </w:r>
       <w:r>
@@ -474,29 +498,28 @@
     <w:p/>
     <w:p>
       <w:r>
-        <w:lastRenderedPageBreak/>
         <w:t xml:space="preserve">Try to </w:t>
       </w:r>
       <w:r>
         <w:t>explain each step in concise detail that is easy to understand for beginners. Do not skip over any calculations.</w:t>
       </w:r>
       <w:r>
+        <w:t xml:space="preserve"> Make sure to take into consideration the VARCHAR specified character limit.</w:t>
+      </w:r>
+      <w:r>
         <w:t xml:space="preserve"> </w:t>
       </w:r>
       <w:r>
-        <w:t>Make sure to take into consideration the VARCHAR specified character limit.</w:t>
+        <w:t xml:space="preserve">Make sure to </w:t>
+      </w:r>
+      <w:r>
+        <w:t>explain breakdown the conversion of bytes to MB (1024 bytes in 1 KB etc.)</w:t>
       </w:r>
       <w:r>
         <w:t xml:space="preserve"> </w:t>
       </w:r>
       <w:r>
-        <w:t xml:space="preserve">Make sure to </w:t>
-      </w:r>
-      <w:r>
-        <w:t>explain breakdown the conversion of bytes to MB (1024 bytes in 1 KB etc.)</w:t>
-      </w:r>
-      <w:r>
-        <w:t xml:space="preserve"> Keep the information in MB.</w:t>
+        <w:t>Keep the information in MB.</w:t>
       </w:r>
     </w:p>
     <w:p>
@@ -511,6 +534,9 @@
       </w:r>
       <w:r>
         <w:t xml:space="preserve"> per year.</w:t>
+      </w:r>
+      <w:r>
+        <w:t xml:space="preserve"> </w:t>
       </w:r>
     </w:p>
     <w:sectPr>

</xml_diff>